<commit_message>
add scenario to test cases
</commit_message>
<xml_diff>
--- a/Test cases.docx
+++ b/Test cases.docx
@@ -82,13 +82,31 @@
         <w:rPr>
           <w:lang w:val="en-US"/>
         </w:rPr>
-        <w:t xml:space="preserve"> in to </w:t>
-      </w:r>
-      <w:r>
-        <w:rPr>
-          <w:lang w:val="en-US"/>
-        </w:rPr>
-        <w:t xml:space="preserve">an account, Log out from your account and finally deleting an account. </w:t>
+        <w:t xml:space="preserve"> in </w:t>
+      </w:r>
+      <w:r>
+        <w:rPr>
+          <w:lang w:val="en-US"/>
+        </w:rPr>
+        <w:t>in</w:t>
+      </w:r>
+      <w:r>
+        <w:rPr>
+          <w:lang w:val="en-US"/>
+        </w:rPr>
+        <w:t xml:space="preserve">to </w:t>
+      </w:r>
+      <w:r>
+        <w:rPr>
+          <w:lang w:val="en-US"/>
+        </w:rPr>
+        <w:t>the created</w:t>
+      </w:r>
+      <w:r>
+        <w:rPr>
+          <w:lang w:val="en-US"/>
+        </w:rPr>
+        <w:t xml:space="preserve"> account, Log out from your account and finally deleting an account. </w:t>
       </w:r>
     </w:p>
     <w:p>
@@ -1315,6 +1333,153 @@
         </w:rPr>
         <w:t>And you must be able to see the Log in option</w:t>
       </w:r>
+    </w:p>
+    <w:p>
+      <w:pPr>
+        <w:rPr>
+          <w:lang w:val="en-US"/>
+        </w:rPr>
+      </w:pPr>
+    </w:p>
+    <w:p>
+      <w:pPr>
+        <w:rPr>
+          <w:lang w:val="en-US"/>
+        </w:rPr>
+      </w:pPr>
+      <w:r>
+        <w:rPr>
+          <w:b/>
+          <w:bCs/>
+          <w:lang w:val="en-US"/>
+        </w:rPr>
+        <w:t>S</w:t>
+      </w:r>
+      <w:r>
+        <w:rPr>
+          <w:b/>
+          <w:bCs/>
+          <w:lang w:val="en-US"/>
+        </w:rPr>
+        <w:t>cenario</w:t>
+      </w:r>
+      <w:r>
+        <w:rPr>
+          <w:lang w:val="en-US"/>
+        </w:rPr>
+        <w:t xml:space="preserve">: Test that you </w:t>
+      </w:r>
+      <w:proofErr w:type="gramStart"/>
+      <w:r>
+        <w:rPr>
+          <w:lang w:val="en-US"/>
+        </w:rPr>
+        <w:t>can</w:t>
+      </w:r>
+      <w:r>
+        <w:rPr>
+          <w:lang w:val="en-US"/>
+        </w:rPr>
+        <w:t>’t</w:t>
+      </w:r>
+      <w:proofErr w:type="gramEnd"/>
+      <w:r>
+        <w:rPr>
+          <w:lang w:val="en-US"/>
+        </w:rPr>
+        <w:t xml:space="preserve"> Log in with the deleted account</w:t>
+      </w:r>
+    </w:p>
+    <w:p>
+      <w:pPr>
+        <w:rPr>
+          <w:u w:val="single"/>
+          <w:lang w:val="en-US"/>
+        </w:rPr>
+      </w:pPr>
+      <w:r>
+        <w:rPr>
+          <w:lang w:val="en-US"/>
+        </w:rPr>
+        <w:t xml:space="preserve">Given the login popup </w:t>
+      </w:r>
+    </w:p>
+    <w:p>
+      <w:pPr>
+        <w:rPr>
+          <w:lang w:val="en-US"/>
+        </w:rPr>
+      </w:pPr>
+      <w:r>
+        <w:rPr>
+          <w:lang w:val="en-US"/>
+        </w:rPr>
+        <w:t xml:space="preserve">When the user enters the </w:t>
+      </w:r>
+      <w:r>
+        <w:rPr>
+          <w:lang w:val="en-US"/>
+        </w:rPr>
+        <w:t>deleted account</w:t>
+      </w:r>
+      <w:r>
+        <w:rPr>
+          <w:lang w:val="en-US"/>
+        </w:rPr>
+        <w:t xml:space="preserve"> credentials </w:t>
+      </w:r>
+    </w:p>
+    <w:p>
+      <w:pPr>
+        <w:rPr>
+          <w:lang w:val="en-US"/>
+        </w:rPr>
+      </w:pPr>
+      <w:r>
+        <w:rPr>
+          <w:lang w:val="en-US"/>
+        </w:rPr>
+        <w:t>And you click on Log In</w:t>
+      </w:r>
+    </w:p>
+    <w:p>
+      <w:pPr>
+        <w:rPr>
+          <w:lang w:val="en-US"/>
+        </w:rPr>
+      </w:pPr>
+      <w:r>
+        <w:rPr>
+          <w:lang w:val="en-US"/>
+        </w:rPr>
+        <w:t xml:space="preserve">Then </w:t>
+      </w:r>
+      <w:r>
+        <w:rPr>
+          <w:lang w:val="en-US"/>
+        </w:rPr>
+        <w:t>an Account Deactivated message must appear</w:t>
+      </w:r>
+    </w:p>
+    <w:p>
+      <w:pPr>
+        <w:rPr>
+          <w:lang w:val="en-US"/>
+        </w:rPr>
+      </w:pPr>
+      <w:r>
+        <w:rPr>
+          <w:lang w:val="en-US"/>
+        </w:rPr>
+        <w:t xml:space="preserve">And you are not able to Log in </w:t>
+      </w:r>
+    </w:p>
+    <w:p>
+      <w:pPr>
+        <w:rPr>
+          <w:lang w:val="en-US"/>
+        </w:rPr>
+      </w:pPr>
     </w:p>
     <w:p>
       <w:pPr>

</xml_diff>

<commit_message>
impromvements on credentials and delete accoun test
</commit_message>
<xml_diff>
--- a/Test cases.docx
+++ b/Test cases.docx
@@ -32,13 +32,7 @@
         <w:rPr>
           <w:lang w:val="en-US"/>
         </w:rPr>
-        <w:t xml:space="preserve"> </w:t>
-      </w:r>
-      <w:r>
-        <w:rPr>
-          <w:lang w:val="en-US"/>
-        </w:rPr>
-        <w:t>ESPN</w:t>
+        <w:t xml:space="preserve"> ESPN</w:t>
       </w:r>
       <w:r>
         <w:rPr>
@@ -521,13 +515,7 @@
         <w:rPr>
           <w:lang w:val="en-US"/>
         </w:rPr>
-        <w:t>Lo</w:t>
-      </w:r>
-      <w:r>
-        <w:rPr>
-          <w:lang w:val="en-US"/>
-        </w:rPr>
-        <w:t xml:space="preserve">g </w:t>
+        <w:t xml:space="preserve">Log </w:t>
       </w:r>
       <w:proofErr w:type="gramStart"/>
       <w:r>
@@ -541,13 +529,7 @@
         <w:rPr>
           <w:lang w:val="en-US"/>
         </w:rPr>
-        <w:t xml:space="preserve"> into the </w:t>
-      </w:r>
-      <w:r>
-        <w:rPr>
-          <w:lang w:val="en-US"/>
-        </w:rPr>
-        <w:t xml:space="preserve">ESPN account. </w:t>
+        <w:t xml:space="preserve"> into the ESPN account. </w:t>
       </w:r>
     </w:p>
     <w:p>
@@ -574,25 +556,7 @@
         <w:rPr>
           <w:lang w:val="en-US"/>
         </w:rPr>
-        <w:t xml:space="preserve">Test that you can </w:t>
-      </w:r>
-      <w:r>
-        <w:rPr>
-          <w:lang w:val="en-US"/>
-        </w:rPr>
-        <w:t>Log</w:t>
-      </w:r>
-      <w:r>
-        <w:rPr>
-          <w:lang w:val="en-US"/>
-        </w:rPr>
-        <w:t xml:space="preserve"> </w:t>
-      </w:r>
-      <w:r>
-        <w:rPr>
-          <w:lang w:val="en-US"/>
-        </w:rPr>
-        <w:t>In happy path</w:t>
+        <w:t>Test that you can Log In happy path</w:t>
       </w:r>
     </w:p>
     <w:p>
@@ -618,25 +582,7 @@
         <w:rPr>
           <w:lang w:val="en-US"/>
         </w:rPr>
-        <w:t xml:space="preserve">When the user </w:t>
-      </w:r>
-      <w:r>
-        <w:rPr>
-          <w:lang w:val="en-US"/>
-        </w:rPr>
-        <w:t xml:space="preserve">enters the </w:t>
-      </w:r>
-      <w:r>
-        <w:rPr>
-          <w:lang w:val="en-US"/>
-        </w:rPr>
-        <w:t>right credentials</w:t>
-      </w:r>
-      <w:r>
-        <w:rPr>
-          <w:lang w:val="en-US"/>
-        </w:rPr>
-        <w:t xml:space="preserve"> </w:t>
+        <w:t xml:space="preserve">When the user enters the right credentials </w:t>
       </w:r>
     </w:p>
     <w:p>
@@ -711,31 +657,7 @@
         <w:rPr>
           <w:lang w:val="en-US"/>
         </w:rPr>
-        <w:t xml:space="preserve">Log </w:t>
-      </w:r>
-      <w:r>
-        <w:rPr>
-          <w:lang w:val="en-US"/>
-        </w:rPr>
-        <w:t>out</w:t>
-      </w:r>
-      <w:r>
-        <w:rPr>
-          <w:lang w:val="en-US"/>
-        </w:rPr>
-        <w:t xml:space="preserve"> </w:t>
-      </w:r>
-      <w:r>
-        <w:rPr>
-          <w:lang w:val="en-US"/>
-        </w:rPr>
-        <w:t>from</w:t>
-      </w:r>
-      <w:r>
-        <w:rPr>
-          <w:lang w:val="en-US"/>
-        </w:rPr>
-        <w:t xml:space="preserve"> the ESPN account. </w:t>
+        <w:t xml:space="preserve">Log out from the ESPN account. </w:t>
       </w:r>
     </w:p>
     <w:p>
@@ -756,32 +678,20 @@
         <w:rPr>
           <w:lang w:val="en-US"/>
         </w:rPr>
-        <w:t>: Test that</w:t>
-      </w:r>
-      <w:r>
-        <w:rPr>
-          <w:lang w:val="en-US"/>
-        </w:rPr>
-        <w:t xml:space="preserve"> you can Log out happy path</w:t>
-      </w:r>
-    </w:p>
-    <w:p>
-      <w:pPr>
-        <w:rPr>
-          <w:lang w:val="en-US"/>
-        </w:rPr>
-      </w:pPr>
-      <w:r>
-        <w:rPr>
-          <w:lang w:val="en-US"/>
-        </w:rPr>
-        <w:t xml:space="preserve">Given </w:t>
-      </w:r>
-      <w:r>
-        <w:rPr>
-          <w:lang w:val="en-US"/>
-        </w:rPr>
-        <w:t>the user has already Logged In</w:t>
+        <w:t>: Test that you can Log out happy path</w:t>
+      </w:r>
+    </w:p>
+    <w:p>
+      <w:pPr>
+        <w:rPr>
+          <w:lang w:val="en-US"/>
+        </w:rPr>
+      </w:pPr>
+      <w:r>
+        <w:rPr>
+          <w:lang w:val="en-US"/>
+        </w:rPr>
+        <w:t>Given the user has already Logged In</w:t>
       </w:r>
     </w:p>
     <w:p>
@@ -807,13 +717,7 @@
         <w:rPr>
           <w:lang w:val="en-US"/>
         </w:rPr>
-        <w:t xml:space="preserve">And you click on </w:t>
-      </w:r>
-      <w:r>
-        <w:rPr>
-          <w:lang w:val="en-US"/>
-        </w:rPr>
-        <w:t>Lot Out</w:t>
+        <w:t>And you click on Lot Out</w:t>
       </w:r>
     </w:p>
     <w:p>
@@ -839,31 +743,7 @@
         <w:rPr>
           <w:lang w:val="en-US"/>
         </w:rPr>
-        <w:t xml:space="preserve">And you must be able to see the </w:t>
-      </w:r>
-      <w:r>
-        <w:rPr>
-          <w:lang w:val="en-US"/>
-        </w:rPr>
-        <w:t>Log</w:t>
-      </w:r>
-      <w:r>
-        <w:rPr>
-          <w:lang w:val="en-US"/>
-        </w:rPr>
-        <w:t xml:space="preserve"> </w:t>
-      </w:r>
-      <w:r>
-        <w:rPr>
-          <w:lang w:val="en-US"/>
-        </w:rPr>
-        <w:t>in</w:t>
-      </w:r>
-      <w:r>
-        <w:rPr>
-          <w:lang w:val="en-US"/>
-        </w:rPr>
-        <w:t xml:space="preserve"> option</w:t>
+        <w:t>And you must be able to see the Log in option</w:t>
       </w:r>
     </w:p>
     <w:p>
@@ -897,13 +777,7 @@
         <w:rPr>
           <w:lang w:val="en-US"/>
         </w:rPr>
-        <w:t>Delete an existing</w:t>
-      </w:r>
-      <w:r>
-        <w:rPr>
-          <w:lang w:val="en-US"/>
-        </w:rPr>
-        <w:t xml:space="preserve"> ESPN account. </w:t>
+        <w:t xml:space="preserve">Delete an existing ESPN account. </w:t>
       </w:r>
     </w:p>
     <w:p>
@@ -931,19 +805,7 @@
         <w:rPr>
           <w:lang w:val="en-US"/>
         </w:rPr>
-        <w:t xml:space="preserve">: Test that </w:t>
-      </w:r>
-      <w:r>
-        <w:rPr>
-          <w:lang w:val="en-US"/>
-        </w:rPr>
-        <w:t xml:space="preserve">the ESPN profile </w:t>
-      </w:r>
-      <w:r>
-        <w:rPr>
-          <w:lang w:val="en-US"/>
-        </w:rPr>
-        <w:t>pop launches and shows correctly</w:t>
+        <w:t>: Test that the ESPN profile pop launches and shows correctly</w:t>
       </w:r>
     </w:p>
     <w:p>
@@ -982,13 +844,7 @@
         <w:rPr>
           <w:lang w:val="en-US"/>
         </w:rPr>
-        <w:t xml:space="preserve">And you click on </w:t>
-      </w:r>
-      <w:r>
-        <w:rPr>
-          <w:lang w:val="en-US"/>
-        </w:rPr>
-        <w:t>ESPN profile</w:t>
+        <w:t>And you click on ESPN profile</w:t>
       </w:r>
     </w:p>
     <w:p>
@@ -1013,44 +869,84 @@
         <w:rPr>
           <w:lang w:val="en-US"/>
         </w:rPr>
-        <w:t xml:space="preserve"> </w:t>
-      </w:r>
-      <w:r>
-        <w:rPr>
-          <w:lang w:val="en-US"/>
-        </w:rPr>
-        <w:t>ESPN profile</w:t>
-      </w:r>
-      <w:r>
-        <w:rPr>
-          <w:lang w:val="en-US"/>
-        </w:rPr>
-        <w:t xml:space="preserve"> Pop Up must appear</w:t>
-      </w:r>
-    </w:p>
-    <w:p>
-      <w:pPr>
-        <w:rPr>
-          <w:lang w:val="en-US"/>
-        </w:rPr>
-      </w:pPr>
-      <w:r>
-        <w:rPr>
-          <w:lang w:val="en-US"/>
-        </w:rPr>
-        <w:t xml:space="preserve">And the correct </w:t>
-      </w:r>
-      <w:r>
-        <w:rPr>
-          <w:lang w:val="en-US"/>
-        </w:rPr>
-        <w:t>personal</w:t>
-      </w:r>
-      <w:r>
-        <w:rPr>
-          <w:lang w:val="en-US"/>
-        </w:rPr>
-        <w:t xml:space="preserve"> information must be displayed</w:t>
+        <w:t xml:space="preserve"> ESPN profile Pop Up must appear</w:t>
+      </w:r>
+    </w:p>
+    <w:p>
+      <w:pPr>
+        <w:rPr>
+          <w:lang w:val="en-US"/>
+        </w:rPr>
+      </w:pPr>
+      <w:r>
+        <w:rPr>
+          <w:lang w:val="en-US"/>
+        </w:rPr>
+        <w:t>And you click on Delete Account</w:t>
+      </w:r>
+    </w:p>
+    <w:p>
+      <w:pPr>
+        <w:rPr>
+          <w:lang w:val="en-US"/>
+        </w:rPr>
+      </w:pPr>
+      <w:r>
+        <w:rPr>
+          <w:lang w:val="en-US"/>
+        </w:rPr>
+        <w:t>And</w:t>
+      </w:r>
+      <w:r>
+        <w:rPr>
+          <w:lang w:val="en-US"/>
+        </w:rPr>
+        <w:t xml:space="preserve"> you should be able to see the “are you sure?” Information message</w:t>
+      </w:r>
+    </w:p>
+    <w:p>
+      <w:pPr>
+        <w:rPr>
+          <w:lang w:val="en-US"/>
+        </w:rPr>
+      </w:pPr>
+      <w:r>
+        <w:rPr>
+          <w:lang w:val="en-US"/>
+        </w:rPr>
+        <w:t>And</w:t>
+      </w:r>
+      <w:r>
+        <w:rPr>
+          <w:lang w:val="en-US"/>
+        </w:rPr>
+        <w:t xml:space="preserve"> click on the “yes, delete this account” button</w:t>
+      </w:r>
+    </w:p>
+    <w:p>
+      <w:pPr>
+        <w:rPr>
+          <w:lang w:val="en-US"/>
+        </w:rPr>
+      </w:pPr>
+      <w:r>
+        <w:rPr>
+          <w:lang w:val="en-US"/>
+        </w:rPr>
+        <w:t xml:space="preserve">Then you must be redirected to the home page </w:t>
+      </w:r>
+    </w:p>
+    <w:p>
+      <w:pPr>
+        <w:rPr>
+          <w:lang w:val="en-US"/>
+        </w:rPr>
+      </w:pPr>
+      <w:r>
+        <w:rPr>
+          <w:lang w:val="en-US"/>
+        </w:rPr>
+        <w:t>And you must be able to see the Log in option</w:t>
       </w:r>
     </w:p>
     <w:p>
@@ -1086,19 +982,31 @@
         <w:rPr>
           <w:lang w:val="en-US"/>
         </w:rPr>
-        <w:t xml:space="preserve">: Test that the </w:t>
-      </w:r>
-      <w:r>
-        <w:rPr>
-          <w:lang w:val="en-US"/>
-        </w:rPr>
-        <w:t>Delete Account</w:t>
-      </w:r>
-      <w:r>
-        <w:rPr>
-          <w:lang w:val="en-US"/>
-        </w:rPr>
-        <w:t xml:space="preserve"> pop launches and shows correctly</w:t>
+        <w:t xml:space="preserve">: Test that you </w:t>
+      </w:r>
+      <w:r>
+        <w:rPr>
+          <w:lang w:val="en-US"/>
+        </w:rPr>
+        <w:t>cannot</w:t>
+      </w:r>
+      <w:r>
+        <w:rPr>
+          <w:lang w:val="en-US"/>
+        </w:rPr>
+        <w:t xml:space="preserve"> Log in </w:t>
+      </w:r>
+      <w:r>
+        <w:rPr>
+          <w:lang w:val="en-US"/>
+        </w:rPr>
+        <w:t xml:space="preserve">into ESPN </w:t>
+      </w:r>
+      <w:r>
+        <w:rPr>
+          <w:lang w:val="en-US"/>
+        </w:rPr>
+        <w:t>with the deleted account</w:t>
       </w:r>
     </w:p>
     <w:p>
@@ -1112,255 +1020,6 @@
         <w:rPr>
           <w:lang w:val="en-US"/>
         </w:rPr>
-        <w:t xml:space="preserve">Given the </w:t>
-      </w:r>
-      <w:r>
-        <w:rPr>
-          <w:lang w:val="en-US"/>
-        </w:rPr>
-        <w:t>ESPN profile</w:t>
-      </w:r>
-    </w:p>
-    <w:p>
-      <w:pPr>
-        <w:rPr>
-          <w:lang w:val="en-US"/>
-        </w:rPr>
-      </w:pPr>
-      <w:r>
-        <w:rPr>
-          <w:lang w:val="en-US"/>
-        </w:rPr>
-        <w:t xml:space="preserve">When you </w:t>
-      </w:r>
-      <w:r>
-        <w:rPr>
-          <w:lang w:val="en-US"/>
-        </w:rPr>
-        <w:t>scroll down</w:t>
-      </w:r>
-    </w:p>
-    <w:p>
-      <w:pPr>
-        <w:rPr>
-          <w:lang w:val="en-US"/>
-        </w:rPr>
-      </w:pPr>
-      <w:r>
-        <w:rPr>
-          <w:lang w:val="en-US"/>
-        </w:rPr>
-        <w:t xml:space="preserve">And you click on </w:t>
-      </w:r>
-      <w:r>
-        <w:rPr>
-          <w:lang w:val="en-US"/>
-        </w:rPr>
-        <w:t>Delete Account</w:t>
-      </w:r>
-    </w:p>
-    <w:p>
-      <w:pPr>
-        <w:rPr>
-          <w:lang w:val="en-US"/>
-        </w:rPr>
-      </w:pPr>
-      <w:r>
-        <w:rPr>
-          <w:lang w:val="en-US"/>
-        </w:rPr>
-        <w:t xml:space="preserve">Then </w:t>
-      </w:r>
-      <w:r>
-        <w:rPr>
-          <w:lang w:val="en-US"/>
-        </w:rPr>
-        <w:t>you should be able to see the “are you sure?” Information message</w:t>
-      </w:r>
-    </w:p>
-    <w:p>
-      <w:pPr>
-        <w:rPr>
-          <w:lang w:val="en-US"/>
-        </w:rPr>
-      </w:pPr>
-    </w:p>
-    <w:p>
-      <w:pPr>
-        <w:rPr>
-          <w:lang w:val="en-US"/>
-        </w:rPr>
-      </w:pPr>
-      <w:r>
-        <w:rPr>
-          <w:b/>
-          <w:bCs/>
-          <w:lang w:val="en-US"/>
-        </w:rPr>
-        <w:t>S</w:t>
-      </w:r>
-      <w:r>
-        <w:rPr>
-          <w:b/>
-          <w:bCs/>
-          <w:lang w:val="en-US"/>
-        </w:rPr>
-        <w:t>cenario</w:t>
-      </w:r>
-      <w:r>
-        <w:rPr>
-          <w:lang w:val="en-US"/>
-        </w:rPr>
-        <w:t xml:space="preserve">: Test that </w:t>
-      </w:r>
-      <w:r>
-        <w:rPr>
-          <w:lang w:val="en-US"/>
-        </w:rPr>
-        <w:t xml:space="preserve">you can </w:t>
-      </w:r>
-      <w:r>
-        <w:rPr>
-          <w:lang w:val="en-US"/>
-        </w:rPr>
-        <w:t xml:space="preserve">Delete </w:t>
-      </w:r>
-      <w:r>
-        <w:rPr>
-          <w:lang w:val="en-US"/>
-        </w:rPr>
-        <w:t>your ESPN profile happy path</w:t>
-      </w:r>
-    </w:p>
-    <w:p>
-      <w:pPr>
-        <w:rPr>
-          <w:lang w:val="en-US"/>
-        </w:rPr>
-      </w:pPr>
-      <w:r>
-        <w:rPr>
-          <w:lang w:val="en-US"/>
-        </w:rPr>
-        <w:t xml:space="preserve">Given the </w:t>
-      </w:r>
-      <w:r>
-        <w:rPr>
-          <w:lang w:val="en-US"/>
-        </w:rPr>
-        <w:t>Delete Account Pop Up</w:t>
-      </w:r>
-    </w:p>
-    <w:p>
-      <w:pPr>
-        <w:rPr>
-          <w:lang w:val="en-US"/>
-        </w:rPr>
-      </w:pPr>
-      <w:r>
-        <w:rPr>
-          <w:lang w:val="en-US"/>
-        </w:rPr>
-        <w:t xml:space="preserve">When </w:t>
-      </w:r>
-      <w:r>
-        <w:rPr>
-          <w:lang w:val="en-US"/>
-        </w:rPr>
-        <w:t>click on the “yes, delete this account” button</w:t>
-      </w:r>
-    </w:p>
-    <w:p>
-      <w:pPr>
-        <w:rPr>
-          <w:lang w:val="en-US"/>
-        </w:rPr>
-      </w:pPr>
-      <w:r>
-        <w:rPr>
-          <w:lang w:val="en-US"/>
-        </w:rPr>
-        <w:t xml:space="preserve">Then you must be redirected to the home page </w:t>
-      </w:r>
-    </w:p>
-    <w:p>
-      <w:pPr>
-        <w:rPr>
-          <w:lang w:val="en-US"/>
-        </w:rPr>
-      </w:pPr>
-      <w:r>
-        <w:rPr>
-          <w:lang w:val="en-US"/>
-        </w:rPr>
-        <w:t>And you must be able to see the Log in option</w:t>
-      </w:r>
-    </w:p>
-    <w:p>
-      <w:pPr>
-        <w:rPr>
-          <w:lang w:val="en-US"/>
-        </w:rPr>
-      </w:pPr>
-      <w:r>
-        <w:rPr>
-          <w:b/>
-          <w:bCs/>
-          <w:lang w:val="en-US"/>
-        </w:rPr>
-        <w:lastRenderedPageBreak/>
-        <w:t>S</w:t>
-      </w:r>
-      <w:r>
-        <w:rPr>
-          <w:b/>
-          <w:bCs/>
-          <w:lang w:val="en-US"/>
-        </w:rPr>
-        <w:t>cenario</w:t>
-      </w:r>
-      <w:r>
-        <w:rPr>
-          <w:lang w:val="en-US"/>
-        </w:rPr>
-        <w:t xml:space="preserve">: Test that you </w:t>
-      </w:r>
-      <w:r>
-        <w:rPr>
-          <w:lang w:val="en-US"/>
-        </w:rPr>
-        <w:t>cannot</w:t>
-      </w:r>
-      <w:r>
-        <w:rPr>
-          <w:lang w:val="en-US"/>
-        </w:rPr>
-        <w:t xml:space="preserve"> Log in </w:t>
-      </w:r>
-      <w:r>
-        <w:rPr>
-          <w:lang w:val="en-US"/>
-        </w:rPr>
-        <w:t xml:space="preserve">into ESPN </w:t>
-      </w:r>
-      <w:r>
-        <w:rPr>
-          <w:lang w:val="en-US"/>
-        </w:rPr>
-        <w:t>with the deleted account</w:t>
-      </w:r>
-    </w:p>
-    <w:p>
-      <w:pPr>
-        <w:rPr>
-          <w:u w:val="single"/>
-          <w:lang w:val="en-US"/>
-        </w:rPr>
-      </w:pPr>
-      <w:r>
-        <w:rPr>
-          <w:lang w:val="en-US"/>
-        </w:rPr>
         <w:t xml:space="preserve">Given the login popup </w:t>
       </w:r>
     </w:p>
@@ -1374,19 +1033,7 @@
         <w:rPr>
           <w:lang w:val="en-US"/>
         </w:rPr>
-        <w:t xml:space="preserve">When the user enters the </w:t>
-      </w:r>
-      <w:r>
-        <w:rPr>
-          <w:lang w:val="en-US"/>
-        </w:rPr>
-        <w:t>deleted account</w:t>
-      </w:r>
-      <w:r>
-        <w:rPr>
-          <w:lang w:val="en-US"/>
-        </w:rPr>
-        <w:t xml:space="preserve"> credentials </w:t>
+        <w:t xml:space="preserve">When the user enters the deleted account credentials </w:t>
       </w:r>
     </w:p>
     <w:p>
@@ -1412,13 +1059,7 @@
         <w:rPr>
           <w:lang w:val="en-US"/>
         </w:rPr>
-        <w:t xml:space="preserve">Then </w:t>
-      </w:r>
-      <w:r>
-        <w:rPr>
-          <w:lang w:val="en-US"/>
-        </w:rPr>
-        <w:t>an Account Deactivated message must appear</w:t>
+        <w:t>Then an Account Deactivated message must appear</w:t>
       </w:r>
     </w:p>
     <w:p>
@@ -1433,48 +1074,6 @@
         </w:rPr>
         <w:t xml:space="preserve">And you are not able to Log in </w:t>
       </w:r>
-    </w:p>
-    <w:p>
-      <w:pPr>
-        <w:rPr>
-          <w:lang w:val="en-US"/>
-        </w:rPr>
-      </w:pPr>
-    </w:p>
-    <w:p>
-      <w:pPr>
-        <w:rPr>
-          <w:lang w:val="en-US"/>
-        </w:rPr>
-      </w:pPr>
-    </w:p>
-    <w:p>
-      <w:pPr>
-        <w:rPr>
-          <w:lang w:val="en-US"/>
-        </w:rPr>
-      </w:pPr>
-    </w:p>
-    <w:p>
-      <w:pPr>
-        <w:rPr>
-          <w:lang w:val="en-US"/>
-        </w:rPr>
-      </w:pPr>
-    </w:p>
-    <w:p>
-      <w:pPr>
-        <w:rPr>
-          <w:lang w:val="en-US"/>
-        </w:rPr>
-      </w:pPr>
-    </w:p>
-    <w:p>
-      <w:pPr>
-        <w:rPr>
-          <w:lang w:val="en-US"/>
-        </w:rPr>
-      </w:pPr>
     </w:p>
     <w:sectPr>
       <w:pgSz w:w="12240" w:h="15840"/>

</xml_diff>